<commit_message>
Update tick survival assay document.
</commit_message>
<xml_diff>
--- a/tick-invasion-survival-assay.docx
+++ b/tick-invasion-survival-assay.docx
@@ -288,13 +288,13 @@
         <w:rPr>
           <w:b/>
         </w:rPr>
-        <w:t xml:space="preserve">3</w:t>
-      </w:r>
-      <w:r>
-        <w:t xml:space="preserve"> </w:t>
-      </w:r>
-      <w:r>
-        <w:t xml:space="preserve">mesh bags each containing</w:t>
+        <w:t xml:space="preserve">1</w:t>
+      </w:r>
+      <w:r>
+        <w:t xml:space="preserve"> </w:t>
+      </w:r>
+      <w:r>
+        <w:t xml:space="preserve">mesh bag containing</w:t>
       </w:r>
       <w:r>
         <w:t xml:space="preserve"> </w:t>
@@ -348,7 +348,7 @@
         <w:rPr>
           <w:b/>
         </w:rPr>
-        <w:t xml:space="preserve">6</w:t>
+        <w:t xml:space="preserve">12</w:t>
       </w:r>
       <w:r>
         <w:t xml:space="preserve"> </w:t>
@@ -363,13 +363,22 @@
         <w:rPr>
           <w:b/>
         </w:rPr>
-        <w:t xml:space="preserve">6</w:t>
-      </w:r>
-      <w:r>
-        <w:t xml:space="preserve"> </w:t>
-      </w:r>
-      <w:r>
-        <w:t xml:space="preserve">uninvaded plots (1 m x 1 m) in a pine dominated and an oak dominated forest habitat. We aim to identify forests with invaded and uninvaded habiatat that were last burned during the past 12-24 months.</w:t>
+        <w:t xml:space="preserve">12</w:t>
+      </w:r>
+      <w:r>
+        <w:t xml:space="preserve"> </w:t>
+      </w:r>
+      <w:r>
+        <w:t xml:space="preserve">uninvaded plots (1 m x 1 m) in a pine dominated forest habitat.</w:t>
+      </w:r>
+      <w:r>
+        <w:t xml:space="preserve"> </w:t>
+      </w:r>
+      <w:r>
+        <w:rPr>
+          <w:strike/>
+        </w:rPr>
+        <w:t xml:space="preserve">We aim to identify forests with invaded and uninvaded habitat that were last burned during the past 12-24 months.</w:t>
       </w:r>
     </w:p>
     <w:p>
@@ -377,7 +386,7 @@
         <w:pStyle w:val="BodyText"/>
       </w:pPr>
       <w:r>
-        <w:t xml:space="preserve">Each mesh bag will be partially buried under the litter and protected from wildlife predation by a cage made of hardware cloth. Bags will be examined weekly to determine the number of nymphs and adults surviving, until all ticks in all bags have succumbed to desiccation.</w:t>
+        <w:t xml:space="preserve">Each mesh bag will be partially buried under the existing litter and protected from wildlife predation by a cage made of hardware cloth. Bags were examined weekly to determine the number of nymphs and adults surviving until all ticks succumbed to desiccation.</w:t>
       </w:r>
     </w:p>
     <w:p>
@@ -385,7 +394,7 @@
         <w:pStyle w:val="BodyText"/>
       </w:pPr>
       <w:r>
-        <w:t xml:space="preserve">We will collect microclimate data by placing a remote temperature and humidity logger in the center of each plot.</w:t>
+        <w:t xml:space="preserve">We will collect microclimate data by placing a temperature/relative humidity logger adjacent to each mesh bag. Each logger was housed in a capped 18-inch length of 1.5 inch diameter PVC pipe to protect it from rainfall and direct sunlight. Holes were drilled around the bottom six inches of the pipe to allow greater airflow and better reflect ambient temperature and relative humidity. The temperature/RH logger and tick cage were secured in place by wiring them to a piece of rebar sunk Xinches into the ground.</w:t>
       </w:r>
     </w:p>
     <w:p>
@@ -393,7 +402,7 @@
         <w:pStyle w:val="BodyText"/>
       </w:pPr>
       <w:r>
-        <w:t xml:space="preserve">In each plot, we will collect data on understory vegetation composition (species, functional groups), cover, and stem density. We will quantify the amount of litter cover vs. bare ground, and the overstory canopy cover.</w:t>
+        <w:t xml:space="preserve">In each plot area, we collected data on understory vegetation composition (species, functional groups), stem density, and cover of vegetation, litter, and bare ground. We also measured litter depth, vegetation height, and quantified the overstory canopy cover.</w:t>
       </w:r>
     </w:p>
     <w:p>
@@ -401,7 +410,7 @@
         <w:pStyle w:val="BodyText"/>
       </w:pPr>
       <w:r>
-        <w:t xml:space="preserve">Survival results will be analyzed using Cox proportional hazards regression models.</w:t>
+        <w:t xml:space="preserve">Survival results were analyzed using Cox proportional hazards regression models.</w:t>
       </w:r>
     </w:p>
     <w:p>
@@ -546,7 +555,7 @@
         </w:numPr>
       </w:pPr>
       <w:r>
-        <w:t xml:space="preserve">Temperature/RH loggers, 1 per plot (24 total)</w:t>
+        <w:t xml:space="preserve">Temperature/RH loggers, 1 per plot (24 available)</w:t>
       </w:r>
     </w:p>
     <w:p>
@@ -976,7 +985,7 @@
     </w:lvl>
   </w:abstractNum>
   <w:abstractNum w:abstractNumId="990">
-    <w:nsid w:val="bdac162e"/>
+    <w:nsid w:val="c3265871"/>
     <w:multiLevelType w:val="multilevel"/>
     <w:lvl w:ilvl="0">
       <w:numFmt w:val="bullet"/>
@@ -1079,7 +1088,7 @@
     </w:lvl>
   </w:abstractNum>
   <w:abstractNum w:abstractNumId="991">
-    <w:nsid w:val="3909f1b3"/>
+    <w:nsid w:val="ae84344b"/>
     <w:multiLevelType w:val="multilevel"/>
     <w:lvl w:ilvl="0">
       <w:numFmt w:val="bullet"/>

</xml_diff>